<commit_message>
new version of the letter
</commit_message>
<xml_diff>
--- a/Cover_letter.docx
+++ b/Cover_letter.docx
@@ -246,40 +246,7 @@
           <w:sz w:val="20"/>
           <w:szCs w:val="20"/>
         </w:rPr>
-        <w:t>Prof. dr. L. (</w:t>
-      </w:r>
-      <w:r>
-        <w:rPr>
-          <w:rFonts w:ascii="LMSans10-Bold" w:hAnsi="LMSans10-Bold" w:cs="LMSans10-Bold"/>
-          <w:b/>
-          <w:bCs/>
-          <w:color w:val="000000"/>
-          <w:sz w:val="20"/>
-          <w:szCs w:val="20"/>
-        </w:rPr>
-        <w:t>Naomi J.</w:t>
-      </w:r>
-      <w:r>
-        <w:rPr>
-          <w:rFonts w:ascii="LMSans10-Bold" w:hAnsi="LMSans10-Bold" w:cs="LMSans10-Bold"/>
-          <w:b/>
-          <w:bCs/>
-          <w:color w:val="000000"/>
-          <w:sz w:val="20"/>
-          <w:szCs w:val="20"/>
-        </w:rPr>
-        <w:t xml:space="preserve">) </w:t>
-      </w:r>
-      <w:r>
-        <w:rPr>
-          <w:rFonts w:ascii="LMSans10-Bold" w:hAnsi="LMSans10-Bold" w:cs="LMSans10-Bold"/>
-          <w:b/>
-          <w:bCs/>
-          <w:color w:val="000000"/>
-          <w:sz w:val="20"/>
-          <w:szCs w:val="20"/>
-        </w:rPr>
-        <w:t>Halas</w:t>
+        <w:t>Prof. dr. L. (Naomi J.) Halas</w:t>
       </w:r>
     </w:p>
     <w:p>
@@ -346,10 +313,12 @@
       <w:pPr>
         <w:spacing w:after="0"/>
       </w:pPr>
-    </w:p>
-    <w:p>
-      <w:pPr>
-        <w:spacing w:after="0"/>
+      <w:bookmarkStart w:id="0" w:name="_GoBack"/>
+      <w:bookmarkEnd w:id="0"/>
+    </w:p>
+    <w:p>
+      <w:pPr>
+        <w:spacing w:after="120"/>
       </w:pPr>
       <w:r>
         <w:t>Dear Prof. Halas,</w:t>
@@ -357,22 +326,23 @@
     </w:p>
     <w:p>
       <w:pPr>
-        <w:spacing w:after="0"/>
-      </w:pPr>
-    </w:p>
-    <w:p>
-      <w:pPr>
-        <w:spacing w:after="0"/>
+        <w:spacing w:after="120"/>
+      </w:pPr>
+    </w:p>
+    <w:p>
+      <w:pPr>
+        <w:spacing w:after="120"/>
+        <w:ind w:firstLine="1440"/>
         <w:jc w:val="both"/>
       </w:pPr>
-    </w:p>
-    <w:p>
-      <w:pPr>
-        <w:spacing w:after="0"/>
-        <w:jc w:val="both"/>
-      </w:pPr>
-      <w:r>
-        <w:t>Please consider our manuscript ‘</w:t>
+      <w:r>
+        <w:rPr>
+          <w:szCs w:val="24"/>
+        </w:rPr>
+        <w:t>On behalf of the co-authors, I am hereby submitting our manuscript entitled</w:t>
+      </w:r>
+      <w:r>
+        <w:t xml:space="preserve"> ‘</w:t>
       </w:r>
       <w:r>
         <w:rPr>
@@ -401,46 +371,156 @@
         <w:t>’</w:t>
       </w:r>
       <w:r>
-        <w:t xml:space="preserve"> where we present a far-field optical method to access the absolute temperature of gold nanoparticles based on the photoluminescence emission spectra. We present a model to interpret the </w:t>
-      </w:r>
-      <w:r>
-        <w:t xml:space="preserve">detected </w:t>
-      </w:r>
-      <w:r>
-        <w:t xml:space="preserve">emission bands </w:t>
-      </w:r>
-      <w:r>
-        <w:t xml:space="preserve">when exciting the particles with monochromatic light </w:t>
-      </w:r>
-      <w:r>
-        <w:t xml:space="preserve">and show the </w:t>
-      </w:r>
-      <w:r>
-        <w:t>experimentally</w:t>
-      </w:r>
-      <w:r>
-        <w:t xml:space="preserve"> an accuracy of 2% in the temperature determin</w:t>
-      </w:r>
-      <w:r>
-        <w:t xml:space="preserve">ation of the surrounding media </w:t>
+        <w:t xml:space="preserve"> </w:t>
+      </w:r>
+      <w:r>
+        <w:t xml:space="preserve">for </w:t>
+      </w:r>
+      <w:r>
+        <w:t xml:space="preserve">your consideration for publication </w:t>
+      </w:r>
+      <w:r>
+        <w:t xml:space="preserve">in Nano Letters. </w:t>
+      </w:r>
+      <w:r>
+        <w:t xml:space="preserve">As outlined below, we present a novel </w:t>
       </w:r>
       <w:r>
         <w:rPr>
           <w:b/>
         </w:rPr>
-        <w:t>without</w:t>
-      </w:r>
-      <w:r>
-        <w:t xml:space="preserve"> the need of any temperature calibration. </w:t>
-      </w:r>
-      <w:r>
-        <w:t xml:space="preserve">Since the method provides an easy to implement way to access the temperature reached by </w:t>
-      </w:r>
-      <w:r>
-        <w:t>nanoparticles</w:t>
-      </w:r>
-      <w:r>
-        <w:t xml:space="preserve"> when they are illuminated, w</w:t>
+        <w:t>calibration-free</w:t>
+      </w:r>
+      <w:r>
+        <w:t xml:space="preserve"> method for optical </w:t>
+      </w:r>
+      <w:proofErr w:type="spellStart"/>
+      <w:r>
+        <w:t>nano</w:t>
+      </w:r>
+      <w:proofErr w:type="spellEnd"/>
+      <w:r>
+        <w:t>-thermo</w:t>
+      </w:r>
+      <w:r>
+        <w:t xml:space="preserve">metry. </w:t>
+      </w:r>
+    </w:p>
+    <w:p>
+      <w:pPr>
+        <w:spacing w:after="120"/>
+        <w:ind w:firstLine="1440"/>
+        <w:jc w:val="both"/>
+        <w:rPr>
+          <w:b/>
+        </w:rPr>
+      </w:pPr>
+      <w:r>
+        <w:t>Our method</w:t>
+      </w:r>
+      <w:r>
+        <w:t xml:space="preserve"> access the absolute temperature of gold nanoparticles </w:t>
+      </w:r>
+      <w:r>
+        <w:t>by measuring the</w:t>
+      </w:r>
+      <w:r>
+        <w:t xml:space="preserve"> photoluminescence emission spectra. </w:t>
+      </w:r>
+      <w:r>
+        <w:t>Therefore, i</w:t>
+      </w:r>
+      <w:r>
+        <w:t xml:space="preserve">t capitalizes </w:t>
+      </w:r>
+      <w:r>
+        <w:t>the unique optical properties of gold nanoparticles such as stable</w:t>
+      </w:r>
+      <w:r>
+        <w:t xml:space="preserve"> </w:t>
+      </w:r>
+      <w:proofErr w:type="spellStart"/>
+      <w:r>
+        <w:t>photoluminesnce</w:t>
+      </w:r>
+      <w:proofErr w:type="spellEnd"/>
+      <w:r>
+        <w:t xml:space="preserve"> emission </w:t>
+      </w:r>
+      <w:r>
+        <w:t xml:space="preserve">and their nanometric size to probe </w:t>
+      </w:r>
+      <w:proofErr w:type="spellStart"/>
+      <w:r>
+        <w:t>subdifraction</w:t>
+      </w:r>
+      <w:proofErr w:type="spellEnd"/>
+      <w:r>
+        <w:t xml:space="preserve"> volumes. More importantly, i</w:t>
+      </w:r>
+      <w:r>
+        <w:t xml:space="preserve">t has the advantage of </w:t>
+      </w:r>
+      <w:r>
+        <w:t xml:space="preserve">avoiding temperature calibrations, </w:t>
+      </w:r>
+      <w:r>
+        <w:t>being non-invasive</w:t>
+      </w:r>
+      <w:r>
+        <w:t xml:space="preserve"> and </w:t>
+      </w:r>
+      <w:r>
+        <w:t xml:space="preserve">easy to implement in a regular microscope with spectral capabilities. </w:t>
+      </w:r>
+      <w:r>
+        <w:t xml:space="preserve">As a proof of principle, </w:t>
+      </w:r>
+      <w:r>
+        <w:t xml:space="preserve">we used </w:t>
+      </w:r>
+      <w:r>
+        <w:t xml:space="preserve">the </w:t>
+      </w:r>
+      <w:r>
+        <w:t xml:space="preserve">method </w:t>
+      </w:r>
+      <w:r>
+        <w:t xml:space="preserve">to </w:t>
+      </w:r>
+      <w:r>
+        <w:t>optically acces</w:t>
+      </w:r>
+      <w:r>
+        <w:t>s</w:t>
+      </w:r>
+      <w:r>
+        <w:t xml:space="preserve"> the temperature of resonantly-illuminated gold nanorods </w:t>
+      </w:r>
+      <w:r>
+        <w:t>and the temperature of their surrounding media</w:t>
+      </w:r>
+      <w:r>
+        <w:t xml:space="preserve"> with an accuracy of 2%</w:t>
+      </w:r>
+      <w:r>
+        <w:t>.</w:t>
+      </w:r>
+      <w:r>
+        <w:rPr>
+          <w:b/>
+        </w:rPr>
+        <w:t xml:space="preserve"> </w:t>
+      </w:r>
+    </w:p>
+    <w:p>
+      <w:pPr>
+        <w:spacing w:after="120"/>
+        <w:ind w:firstLine="1440"/>
+        <w:jc w:val="both"/>
+      </w:pPr>
+      <w:r>
+        <w:t>W</w:t>
       </w:r>
       <w:r>
         <w:t xml:space="preserve">e believe that our method will be especially useful for </w:t>
@@ -459,11 +539,14 @@
       </w:r>
       <w:proofErr w:type="spellStart"/>
       <w:r>
-        <w:t>nanoheaters</w:t>
+        <w:t>nano</w:t>
       </w:r>
       <w:proofErr w:type="spellEnd"/>
       <w:r>
-        <w:t xml:space="preserve"> to kill tumor cells</w:t>
+        <w:t>-</w:t>
+      </w:r>
+      <w:r>
+        <w:t>heaters to kill tumor cells</w:t>
       </w:r>
       <w:r>
         <w:t xml:space="preserve"> and the temperature reached during the process is of paramount importance</w:t>
@@ -471,20 +554,109 @@
       <w:r>
         <w:t>.</w:t>
       </w:r>
-    </w:p>
-    <w:p>
-      <w:pPr>
-        <w:spacing w:after="0"/>
+      <w:r>
+        <w:t xml:space="preserve"> </w:t>
+      </w:r>
+      <w:r>
+        <w:t>Given the novelty and expected impact of this work, we b</w:t>
+      </w:r>
+      <w:r>
+        <w:t>elieve</w:t>
+      </w:r>
+      <w:r>
+        <w:t xml:space="preserve"> it would be of great interest to the </w:t>
+      </w:r>
+      <w:r>
+        <w:t>broad audience of Nano Letters</w:t>
+      </w:r>
+      <w:r>
+        <w:t xml:space="preserve"> and that this journal will be the appropriate dissemination vehicle for it.</w:t>
+      </w:r>
+    </w:p>
+    <w:p>
+      <w:pPr>
+        <w:spacing w:after="120"/>
+        <w:ind w:firstLine="1440"/>
         <w:jc w:val="both"/>
-      </w:pPr>
+        <w:rPr>
+          <w:szCs w:val="24"/>
+        </w:rPr>
+      </w:pPr>
+      <w:r>
+        <w:rPr>
+          <w:szCs w:val="24"/>
+        </w:rPr>
+        <w:t>T</w:t>
+      </w:r>
+      <w:r>
+        <w:rPr>
+          <w:szCs w:val="24"/>
+        </w:rPr>
+        <w:t xml:space="preserve">hank you for your consideration of our work. </w:t>
+      </w:r>
     </w:p>
     <w:p>
       <w:pPr>
         <w:spacing w:after="0"/>
         <w:jc w:val="both"/>
-      </w:pPr>
-      <w:bookmarkStart w:id="0" w:name="_GoBack"/>
-      <w:bookmarkEnd w:id="0"/>
+        <w:rPr>
+          <w:szCs w:val="24"/>
+        </w:rPr>
+      </w:pPr>
+    </w:p>
+    <w:p>
+      <w:pPr>
+        <w:spacing w:after="0"/>
+        <w:jc w:val="both"/>
+        <w:rPr>
+          <w:szCs w:val="24"/>
+        </w:rPr>
+      </w:pPr>
+    </w:p>
+    <w:p>
+      <w:pPr>
+        <w:spacing w:after="0"/>
+        <w:jc w:val="both"/>
+      </w:pPr>
+      <w:r>
+        <w:t xml:space="preserve">Sincerely, </w:t>
+      </w:r>
+    </w:p>
+    <w:p>
+      <w:pPr>
+        <w:spacing w:after="0"/>
+        <w:jc w:val="both"/>
+        <w:rPr>
+          <w:szCs w:val="24"/>
+        </w:rPr>
+      </w:pPr>
+    </w:p>
+    <w:p>
+      <w:pPr>
+        <w:spacing w:after="0"/>
+        <w:jc w:val="both"/>
+      </w:pPr>
+    </w:p>
+    <w:p>
+      <w:pPr>
+        <w:spacing w:after="0"/>
+        <w:jc w:val="both"/>
+      </w:pPr>
+    </w:p>
+    <w:p>
+      <w:pPr>
+        <w:spacing w:after="0"/>
+        <w:jc w:val="both"/>
+      </w:pPr>
+      <w:r>
+        <w:t>Prof. Michel Orrit.</w:t>
+      </w:r>
+    </w:p>
+    <w:p>
+      <w:pPr>
+        <w:spacing w:after="0"/>
+        <w:jc w:val="both"/>
+      </w:pPr>
     </w:p>
     <w:p>
       <w:pPr>
@@ -927,6 +1099,21 @@
     <w:semiHidden/>
     <w:unhideWhenUsed/>
   </w:style>
+  <w:style w:type="paragraph" w:customStyle="1" w:styleId="InsideAddress">
+    <w:name w:val="Inside Address"/>
+    <w:basedOn w:val="Normal"/>
+    <w:rsid w:val="001D0223"/>
+    <w:pPr>
+      <w:spacing w:after="0" w:line="240" w:lineRule="atLeast"/>
+      <w:jc w:val="both"/>
+    </w:pPr>
+    <w:rPr>
+      <w:rFonts w:ascii="Arial" w:eastAsia="MS Mincho" w:hAnsi="Arial" w:cs="Times New Roman"/>
+      <w:kern w:val="18"/>
+      <w:szCs w:val="20"/>
+      <w:lang w:val="en-GB"/>
+    </w:rPr>
+  </w:style>
 </w:styles>
 </file>
 

</xml_diff>

<commit_message>
sent version with proof.
</commit_message>
<xml_diff>
--- a/Cover_letter.docx
+++ b/Cover_letter.docx
@@ -1,6 +1,6 @@
 
 <file path=word/document.xml><?xml version="1.0" encoding="utf-8"?>
-<w:document xmlns:wpc="http://schemas.microsoft.com/office/word/2010/wordprocessingCanvas" xmlns:cx="http://schemas.microsoft.com/office/drawing/2014/chartex" xmlns:cx1="http://schemas.microsoft.com/office/drawing/2015/9/8/chartex" xmlns:mc="http://schemas.openxmlformats.org/markup-compatibility/2006" xmlns:o="urn:schemas-microsoft-com:office:office" xmlns:r="http://schemas.openxmlformats.org/officeDocument/2006/relationships" xmlns:m="http://schemas.openxmlformats.org/officeDocument/2006/math" xmlns:v="urn:schemas-microsoft-com:vml" xmlns:wp14="http://schemas.microsoft.com/office/word/2010/wordprocessingDrawing" xmlns:wp="http://schemas.openxmlformats.org/drawingml/2006/wordprocessingDrawing" xmlns:w10="urn:schemas-microsoft-com:office:word" xmlns:w="http://schemas.openxmlformats.org/wordprocessingml/2006/main" xmlns:w14="http://schemas.microsoft.com/office/word/2010/wordml" xmlns:w15="http://schemas.microsoft.com/office/word/2012/wordml" xmlns:w16se="http://schemas.microsoft.com/office/word/2015/wordml/symex" xmlns:wpg="http://schemas.microsoft.com/office/word/2010/wordprocessingGroup" xmlns:wpi="http://schemas.microsoft.com/office/word/2010/wordprocessingInk" xmlns:wne="http://schemas.microsoft.com/office/word/2006/wordml" xmlns:wps="http://schemas.microsoft.com/office/word/2010/wordprocessingShape" mc:Ignorable="w14 w15 w16se wp14">
+<w:document xmlns:wpc="http://schemas.microsoft.com/office/word/2010/wordprocessingCanvas" xmlns:mc="http://schemas.openxmlformats.org/markup-compatibility/2006" xmlns:o="urn:schemas-microsoft-com:office:office" xmlns:r="http://schemas.openxmlformats.org/officeDocument/2006/relationships" xmlns:m="http://schemas.openxmlformats.org/officeDocument/2006/math" xmlns:v="urn:schemas-microsoft-com:vml" xmlns:wp14="http://schemas.microsoft.com/office/word/2010/wordprocessingDrawing" xmlns:wp="http://schemas.openxmlformats.org/drawingml/2006/wordprocessingDrawing" xmlns:w10="urn:schemas-microsoft-com:office:word" xmlns:w="http://schemas.openxmlformats.org/wordprocessingml/2006/main" xmlns:w14="http://schemas.microsoft.com/office/word/2010/wordml" xmlns:w15="http://schemas.microsoft.com/office/word/2012/wordml" xmlns:wpg="http://schemas.microsoft.com/office/word/2010/wordprocessingGroup" xmlns:wpi="http://schemas.microsoft.com/office/word/2010/wordprocessingInk" xmlns:wne="http://schemas.microsoft.com/office/word/2006/wordml" xmlns:wps="http://schemas.microsoft.com/office/word/2010/wordprocessingShape" mc:Ignorable="w14 w15 wp14">
   <w:body>
     <w:p>
       <w:pPr>
@@ -313,8 +313,6 @@
       <w:pPr>
         <w:spacing w:after="0"/>
       </w:pPr>
-      <w:bookmarkStart w:id="0" w:name="_GoBack"/>
-      <w:bookmarkEnd w:id="0"/>
     </w:p>
     <w:p>
       <w:pPr>
@@ -419,86 +417,146 @@
         <w:t>Our method</w:t>
       </w:r>
       <w:r>
-        <w:t xml:space="preserve"> access the absolute temperature of gold nanoparticles </w:t>
+        <w:t xml:space="preserve"> access</w:t>
+      </w:r>
+      <w:r>
+        <w:t>es</w:t>
+      </w:r>
+      <w:r>
+        <w:t xml:space="preserve"> the absolute temperature of gold nanoparticles </w:t>
       </w:r>
       <w:r>
         <w:t>by measuring the</w:t>
       </w:r>
       <w:r>
-        <w:t xml:space="preserve"> photoluminescence emission spectra. </w:t>
-      </w:r>
-      <w:r>
-        <w:t>Therefore, i</w:t>
-      </w:r>
-      <w:r>
-        <w:t xml:space="preserve">t capitalizes </w:t>
-      </w:r>
-      <w:r>
-        <w:t>the unique optical properties of gold nanoparticles such as stable</w:t>
+        <w:t>ir</w:t>
       </w:r>
       <w:r>
         <w:t xml:space="preserve"> </w:t>
       </w:r>
+      <w:r>
+        <w:t xml:space="preserve">Stokes and anti-Stokes </w:t>
+      </w:r>
+      <w:r>
+        <w:t xml:space="preserve">photoluminescence spectra. </w:t>
+      </w:r>
+      <w:r>
+        <w:t xml:space="preserve">Therefore, it capitalizes </w:t>
+      </w:r>
+      <w:r>
+        <w:t xml:space="preserve">on </w:t>
+      </w:r>
+      <w:r>
+        <w:t>the unique optical properties of gold nanoparticles such as stable photoluminesc</w:t>
+      </w:r>
+      <w:r>
+        <w:t>enc</w:t>
+      </w:r>
+      <w:r>
+        <w:t xml:space="preserve">e and their </w:t>
+      </w:r>
       <w:proofErr w:type="spellStart"/>
       <w:r>
-        <w:t>photoluminesnce</w:t>
+        <w:t>nanometric</w:t>
       </w:r>
       <w:proofErr w:type="spellEnd"/>
       <w:r>
-        <w:t xml:space="preserve"> emission </w:t>
-      </w:r>
-      <w:r>
-        <w:t xml:space="preserve">and their nanometric size to probe </w:t>
+        <w:t xml:space="preserve"> size to probe sub</w:t>
+      </w:r>
+      <w:r>
+        <w:t>-</w:t>
+      </w:r>
+      <w:r>
+        <w:t>di</w:t>
+      </w:r>
+      <w:r>
+        <w:t>f</w:t>
+      </w:r>
+      <w:r>
+        <w:t>fraction</w:t>
+      </w:r>
+      <w:r>
+        <w:t xml:space="preserve">-limit </w:t>
+      </w:r>
+      <w:r>
+        <w:t>volumes. More importantly, i</w:t>
+      </w:r>
+      <w:r>
+        <w:t>t has the advantage</w:t>
+      </w:r>
+      <w:r>
+        <w:t>s</w:t>
+      </w:r>
+      <w:r>
+        <w:t xml:space="preserve"> of </w:t>
+      </w:r>
+      <w:r>
+        <w:t xml:space="preserve">avoiding temperature calibrations, </w:t>
+      </w:r>
+      <w:r>
+        <w:t xml:space="preserve">of </w:t>
+      </w:r>
+      <w:r>
+        <w:t>being non-invasive</w:t>
+      </w:r>
+      <w:r>
+        <w:t xml:space="preserve"> and </w:t>
+      </w:r>
+      <w:r>
+        <w:t>easy to implement in a regular microscope with spectr</w:t>
+      </w:r>
+      <w:r>
+        <w:t xml:space="preserve">ometric </w:t>
+      </w:r>
+      <w:r>
+        <w:t xml:space="preserve">capabilities. </w:t>
+      </w:r>
+      <w:r>
+        <w:t xml:space="preserve">As a proof of principle, </w:t>
+      </w:r>
+      <w:r>
+        <w:t xml:space="preserve">we used </w:t>
+      </w:r>
+      <w:r>
+        <w:t xml:space="preserve">the </w:t>
+      </w:r>
+      <w:r>
+        <w:t xml:space="preserve">method </w:t>
+      </w:r>
+      <w:r>
+        <w:t xml:space="preserve">to </w:t>
+      </w:r>
+      <w:r>
+        <w:t>acces</w:t>
+      </w:r>
+      <w:r>
+        <w:t>s</w:t>
+      </w:r>
+      <w:r>
+        <w:t xml:space="preserve"> the temperature of </w:t>
+      </w:r>
+      <w:r>
+        <w:t>the</w:t>
+      </w:r>
+      <w:r>
+        <w:t xml:space="preserve"> </w:t>
       </w:r>
       <w:proofErr w:type="spellStart"/>
       <w:r>
-        <w:t>subdifraction</w:t>
+        <w:t>nanorods</w:t>
       </w:r>
       <w:proofErr w:type="spellEnd"/>
       <w:r>
-        <w:t xml:space="preserve"> volumes. More importantly, i</w:t>
-      </w:r>
-      <w:r>
-        <w:t xml:space="preserve">t has the advantage of </w:t>
-      </w:r>
-      <w:r>
-        <w:t xml:space="preserve">avoiding temperature calibrations, </w:t>
-      </w:r>
-      <w:r>
-        <w:t>being non-invasive</w:t>
-      </w:r>
-      <w:r>
-        <w:t xml:space="preserve"> and </w:t>
-      </w:r>
-      <w:r>
-        <w:t xml:space="preserve">easy to implement in a regular microscope with spectral capabilities. </w:t>
-      </w:r>
-      <w:r>
-        <w:t xml:space="preserve">As a proof of principle, </w:t>
-      </w:r>
-      <w:r>
-        <w:t xml:space="preserve">we used </w:t>
-      </w:r>
-      <w:r>
-        <w:t xml:space="preserve">the </w:t>
-      </w:r>
-      <w:r>
-        <w:t xml:space="preserve">method </w:t>
-      </w:r>
-      <w:r>
-        <w:t xml:space="preserve">to </w:t>
-      </w:r>
-      <w:r>
-        <w:t>optically acces</w:t>
-      </w:r>
-      <w:r>
-        <w:t>s</w:t>
-      </w:r>
-      <w:r>
-        <w:t xml:space="preserve"> the temperature of resonantly-illuminated gold nanorods </w:t>
-      </w:r>
-      <w:r>
-        <w:t>and the temperature of their surrounding media</w:t>
+        <w:t xml:space="preserve"> </w:t>
+      </w:r>
+      <w:r>
+        <w:t xml:space="preserve">themselves </w:t>
+      </w:r>
+      <w:r>
+        <w:t>and the temperature of the surrounding medi</w:t>
+      </w:r>
+      <w:r>
+        <w:t>um</w:t>
       </w:r>
       <w:r>
         <w:t xml:space="preserve"> with an accuracy of 2%</w:t>
@@ -569,8 +627,10 @@
       <w:r>
         <w:t>broad audience of Nano Letters</w:t>
       </w:r>
-      <w:r>
-        <w:t xml:space="preserve"> and that this journal will be the appropriate dissemination vehicle for it.</w:t>
+      <w:bookmarkStart w:id="0" w:name="_GoBack"/>
+      <w:bookmarkEnd w:id="0"/>
+      <w:r>
+        <w:t>.</w:t>
       </w:r>
     </w:p>
     <w:p>
@@ -586,13 +646,7 @@
         <w:rPr>
           <w:szCs w:val="24"/>
         </w:rPr>
-        <w:t>T</w:t>
-      </w:r>
-      <w:r>
-        <w:rPr>
-          <w:szCs w:val="24"/>
-        </w:rPr>
-        <w:t xml:space="preserve">hank you for your consideration of our work. </w:t>
+        <w:t xml:space="preserve">Thank you for your consideration of our work. </w:t>
       </w:r>
     </w:p>
     <w:p>
@@ -679,7 +733,7 @@
 </file>
 
 <file path=word/styles.xml><?xml version="1.0" encoding="utf-8"?>
-<w:styles xmlns:mc="http://schemas.openxmlformats.org/markup-compatibility/2006" xmlns:r="http://schemas.openxmlformats.org/officeDocument/2006/relationships" xmlns:w="http://schemas.openxmlformats.org/wordprocessingml/2006/main" xmlns:w14="http://schemas.microsoft.com/office/word/2010/wordml" xmlns:w15="http://schemas.microsoft.com/office/word/2012/wordml" xmlns:w16se="http://schemas.microsoft.com/office/word/2015/wordml/symex" mc:Ignorable="w14 w15 w16se">
+<w:styles xmlns:mc="http://schemas.openxmlformats.org/markup-compatibility/2006" xmlns:r="http://schemas.openxmlformats.org/officeDocument/2006/relationships" xmlns:w="http://schemas.openxmlformats.org/wordprocessingml/2006/main" xmlns:w14="http://schemas.microsoft.com/office/word/2010/wordml" xmlns:w15="http://schemas.microsoft.com/office/word/2012/wordml" mc:Ignorable="w14 w15">
   <w:docDefaults>
     <w:rPrDefault>
       <w:rPr>

</xml_diff>